<commit_message>
Move some items around in the Table of Contents
</commit_message>
<xml_diff>
--- a/0 - Title and Contents.docx
+++ b/0 - Title and Contents.docx
@@ -930,6 +930,32 @@
     </w:p>
     <w:p>
       <w:pPr>
+        <w:spacing w:afterLines="40" w:after="96" w:line="240" w:lineRule="auto"/>
+        <w:rPr>
+          <w:rFonts w:ascii="Agency FB" w:hAnsi="Agency FB"/>
+          <w:b/>
+          <w:bCs/>
+          <w:color w:val="042649"/>
+          <w:w w:val="150"/>
+          <w:sz w:val="32"/>
+          <w:szCs w:val="32"/>
+        </w:rPr>
+      </w:pPr>
+      <w:r>
+        <w:rPr>
+          <w:rFonts w:ascii="Agency FB" w:hAnsi="Agency FB"/>
+          <w:b/>
+          <w:bCs/>
+          <w:color w:val="042649"/>
+          <w:w w:val="150"/>
+          <w:sz w:val="32"/>
+          <w:szCs w:val="32"/>
+        </w:rPr>
+        <w:t>Step 6: Physical Fitness Test (PFT)</w:t>
+      </w:r>
+    </w:p>
+    <w:p>
+      <w:pPr>
         <w:pStyle w:val="ListParagraph"/>
         <w:numPr>
           <w:ilvl w:val="0"/>
@@ -957,33 +983,7 @@
           <w:sz w:val="32"/>
           <w:szCs w:val="32"/>
         </w:rPr>
-        <w:t>Training Academy Overview</w:t>
-      </w:r>
-    </w:p>
-    <w:p>
-      <w:pPr>
-        <w:spacing w:afterLines="40" w:after="96" w:line="240" w:lineRule="auto"/>
-        <w:rPr>
-          <w:rFonts w:ascii="Agency FB" w:hAnsi="Agency FB"/>
-          <w:b/>
-          <w:bCs/>
-          <w:color w:val="042649"/>
-          <w:w w:val="150"/>
-          <w:sz w:val="32"/>
-          <w:szCs w:val="32"/>
-        </w:rPr>
-      </w:pPr>
-      <w:r>
-        <w:rPr>
-          <w:rFonts w:ascii="Agency FB" w:hAnsi="Agency FB"/>
-          <w:b/>
-          <w:bCs/>
-          <w:color w:val="042649"/>
-          <w:w w:val="150"/>
-          <w:sz w:val="32"/>
-          <w:szCs w:val="32"/>
-        </w:rPr>
-        <w:t>Step 6: Physical Fitness Test (PFT)</w:t>
+        <w:t>Testing Overview</w:t>
       </w:r>
     </w:p>
     <w:p>
@@ -1015,7 +1015,7 @@
           <w:sz w:val="32"/>
           <w:szCs w:val="32"/>
         </w:rPr>
-        <w:t>Testing Overview</w:t>
+        <w:t>Events</w:t>
       </w:r>
     </w:p>
     <w:p>
@@ -1047,7 +1047,252 @@
           <w:sz w:val="32"/>
           <w:szCs w:val="32"/>
         </w:rPr>
-        <w:t>Events</w:t>
+        <w:t>Training Tips</w:t>
+      </w:r>
+    </w:p>
+    <w:p>
+      <w:pPr>
+        <w:spacing w:afterLines="40" w:after="96" w:line="240" w:lineRule="auto"/>
+        <w:rPr>
+          <w:rFonts w:ascii="Agency FB" w:hAnsi="Agency FB"/>
+          <w:b/>
+          <w:bCs/>
+          <w:color w:val="042649"/>
+          <w:w w:val="150"/>
+          <w:sz w:val="32"/>
+          <w:szCs w:val="32"/>
+        </w:rPr>
+      </w:pPr>
+      <w:r>
+        <w:rPr>
+          <w:rFonts w:ascii="Agency FB" w:hAnsi="Agency FB"/>
+          <w:b/>
+          <w:bCs/>
+          <w:color w:val="042649"/>
+          <w:w w:val="150"/>
+          <w:sz w:val="32"/>
+          <w:szCs w:val="32"/>
+        </w:rPr>
+        <w:t xml:space="preserve">Step 7: </w:t>
+      </w:r>
+      <w:r>
+        <w:rPr>
+          <w:rFonts w:ascii="Agency FB" w:hAnsi="Agency FB"/>
+          <w:b/>
+          <w:bCs/>
+          <w:color w:val="042649"/>
+          <w:w w:val="150"/>
+          <w:sz w:val="32"/>
+          <w:szCs w:val="32"/>
+        </w:rPr>
+        <w:t>Conditional Appointment Offer</w:t>
+      </w:r>
+    </w:p>
+    <w:p>
+      <w:pPr>
+        <w:spacing w:afterLines="40" w:after="96" w:line="240" w:lineRule="auto"/>
+        <w:rPr>
+          <w:rFonts w:ascii="Agency FB" w:hAnsi="Agency FB"/>
+          <w:b/>
+          <w:bCs/>
+          <w:color w:val="042649"/>
+          <w:w w:val="150"/>
+          <w:sz w:val="32"/>
+          <w:szCs w:val="32"/>
+        </w:rPr>
+      </w:pPr>
+      <w:bookmarkStart w:id="0" w:name="_GoBack"/>
+      <w:bookmarkEnd w:id="0"/>
+    </w:p>
+    <w:p>
+      <w:pPr>
+        <w:spacing w:afterLines="40" w:after="96" w:line="240" w:lineRule="auto"/>
+        <w:rPr>
+          <w:rFonts w:ascii="Agency FB" w:hAnsi="Agency FB"/>
+          <w:b/>
+          <w:bCs/>
+          <w:color w:val="042649"/>
+          <w:w w:val="150"/>
+          <w:sz w:val="32"/>
+          <w:szCs w:val="32"/>
+        </w:rPr>
+      </w:pPr>
+      <w:r>
+        <w:rPr>
+          <w:noProof/>
+        </w:rPr>
+        <w:lastRenderedPageBreak/>
+        <mc:AlternateContent>
+          <mc:Choice Requires="wps">
+            <w:drawing>
+              <wp:anchor distT="0" distB="0" distL="114300" distR="114300" simplePos="0" relativeHeight="251672576" behindDoc="0" locked="0" layoutInCell="1" allowOverlap="1" wp14:anchorId="5983BFFB" wp14:editId="798E69E6">
+                <wp:simplePos x="0" y="0"/>
+                <wp:positionH relativeFrom="column">
+                  <wp:posOffset>5236210</wp:posOffset>
+                </wp:positionH>
+                <wp:positionV relativeFrom="paragraph">
+                  <wp:posOffset>-628650</wp:posOffset>
+                </wp:positionV>
+                <wp:extent cx="1657350" cy="323850"/>
+                <wp:effectExtent l="0" t="0" r="0" b="0"/>
+                <wp:wrapNone/>
+                <wp:docPr id="9" name="Rectangle 9"/>
+                <wp:cNvGraphicFramePr/>
+                <a:graphic xmlns:a="http://schemas.openxmlformats.org/drawingml/2006/main">
+                  <a:graphicData uri="http://schemas.microsoft.com/office/word/2010/wordprocessingShape">
+                    <wps:wsp>
+                      <wps:cNvSpPr/>
+                      <wps:spPr>
+                        <a:xfrm>
+                          <a:off x="0" y="0"/>
+                          <a:ext cx="1657350" cy="323850"/>
+                        </a:xfrm>
+                        <a:prstGeom prst="rect">
+                          <a:avLst/>
+                        </a:prstGeom>
+                        <a:solidFill>
+                          <a:schemeClr val="bg1"/>
+                        </a:solidFill>
+                        <a:ln>
+                          <a:noFill/>
+                        </a:ln>
+                      </wps:spPr>
+                      <wps:style>
+                        <a:lnRef idx="2">
+                          <a:schemeClr val="accent1">
+                            <a:shade val="50000"/>
+                          </a:schemeClr>
+                        </a:lnRef>
+                        <a:fillRef idx="1">
+                          <a:schemeClr val="accent1"/>
+                        </a:fillRef>
+                        <a:effectRef idx="0">
+                          <a:schemeClr val="accent1"/>
+                        </a:effectRef>
+                        <a:fontRef idx="minor">
+                          <a:schemeClr val="lt1"/>
+                        </a:fontRef>
+                      </wps:style>
+                      <wps:bodyPr rot="0" spcFirstLastPara="0" vertOverflow="overflow" horzOverflow="overflow" vert="horz" wrap="square" lIns="91440" tIns="45720" rIns="91440" bIns="45720" numCol="1" spcCol="0" rtlCol="0" fromWordArt="0" anchor="ctr" anchorCtr="0" forceAA="0" compatLnSpc="1">
+                        <a:prstTxWarp prst="textNoShape">
+                          <a:avLst/>
+                        </a:prstTxWarp>
+                        <a:noAutofit/>
+                      </wps:bodyPr>
+                    </wps:wsp>
+                  </a:graphicData>
+                </a:graphic>
+              </wp:anchor>
+            </w:drawing>
+          </mc:Choice>
+          <mc:Fallback>
+            <w:pict>
+              <v:rect w14:anchorId="53736376" id="Rectangle 9" o:spid="_x0000_s1026" style="position:absolute;margin-left:412.3pt;margin-top:-49.5pt;width:130.5pt;height:25.5pt;z-index:251672576;visibility:visible;mso-wrap-style:square;mso-wrap-distance-left:9pt;mso-wrap-distance-top:0;mso-wrap-distance-right:9pt;mso-wrap-distance-bottom:0;mso-position-horizontal:absolute;mso-position-horizontal-relative:text;mso-position-vertical:absolute;mso-position-vertical-relative:text;v-text-anchor:middle" o:gfxdata="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" fillcolor="white [3212]" stroked="f" strokeweight="1pt"/>
+            </w:pict>
+          </mc:Fallback>
+        </mc:AlternateContent>
+      </w:r>
+      <w:r>
+        <w:rPr>
+          <w:noProof/>
+        </w:rPr>
+        <w:drawing>
+          <wp:anchor distT="0" distB="0" distL="114300" distR="114300" simplePos="0" relativeHeight="251671552" behindDoc="0" locked="0" layoutInCell="1" allowOverlap="1" wp14:anchorId="0D930A88" wp14:editId="139C64E4">
+            <wp:simplePos x="0" y="0"/>
+            <wp:positionH relativeFrom="column">
+              <wp:posOffset>-447675</wp:posOffset>
+            </wp:positionH>
+            <wp:positionV relativeFrom="paragraph">
+              <wp:posOffset>-904875</wp:posOffset>
+            </wp:positionV>
+            <wp:extent cx="7772400" cy="753286"/>
+            <wp:effectExtent l="0" t="0" r="0" b="8890"/>
+            <wp:wrapNone/>
+            <wp:docPr id="4" name="Picture 4"/>
+            <wp:cNvGraphicFramePr>
+              <a:graphicFrameLocks xmlns:a="http://schemas.openxmlformats.org/drawingml/2006/main" noChangeAspect="1"/>
+            </wp:cNvGraphicFramePr>
+            <a:graphic xmlns:a="http://schemas.openxmlformats.org/drawingml/2006/main">
+              <a:graphicData uri="http://schemas.openxmlformats.org/drawingml/2006/picture">
+                <pic:pic xmlns:pic="http://schemas.openxmlformats.org/drawingml/2006/picture">
+                  <pic:nvPicPr>
+                    <pic:cNvPr id="1" name=""/>
+                    <pic:cNvPicPr/>
+                  </pic:nvPicPr>
+                  <pic:blipFill>
+                    <a:blip r:embed="rId10">
+                      <a:extLst>
+                        <a:ext uri="{28A0092B-C50C-407E-A947-70E740481C1C}">
+                          <a14:useLocalDpi xmlns:a14="http://schemas.microsoft.com/office/drawing/2010/main" val="0"/>
+                        </a:ext>
+                      </a:extLst>
+                    </a:blip>
+                    <a:stretch>
+                      <a:fillRect/>
+                    </a:stretch>
+                  </pic:blipFill>
+                  <pic:spPr>
+                    <a:xfrm>
+                      <a:off x="0" y="0"/>
+                      <a:ext cx="7772400" cy="753286"/>
+                    </a:xfrm>
+                    <a:prstGeom prst="rect">
+                      <a:avLst/>
+                    </a:prstGeom>
+                  </pic:spPr>
+                </pic:pic>
+              </a:graphicData>
+            </a:graphic>
+            <wp14:sizeRelH relativeFrom="margin">
+              <wp14:pctWidth>0</wp14:pctWidth>
+            </wp14:sizeRelH>
+            <wp14:sizeRelV relativeFrom="margin">
+              <wp14:pctHeight>0</wp14:pctHeight>
+            </wp14:sizeRelV>
+          </wp:anchor>
+        </w:drawing>
+      </w:r>
+      <w:r>
+        <w:rPr>
+          <w:rFonts w:ascii="Agency FB" w:hAnsi="Agency FB"/>
+          <w:b/>
+          <w:bCs/>
+          <w:color w:val="042649"/>
+          <w:w w:val="150"/>
+          <w:sz w:val="32"/>
+          <w:szCs w:val="32"/>
+        </w:rPr>
+        <w:t>Step 8:</w:t>
+      </w:r>
+      <w:r>
+        <w:rPr>
+          <w:noProof/>
+        </w:rPr>
+        <w:t xml:space="preserve"> </w:t>
+      </w:r>
+      <w:r>
+        <w:rPr>
+          <w:rFonts w:ascii="Agency FB" w:hAnsi="Agency FB"/>
+          <w:b/>
+          <w:bCs/>
+          <w:color w:val="042649"/>
+          <w:w w:val="150"/>
+          <w:sz w:val="32"/>
+          <w:szCs w:val="32"/>
+        </w:rPr>
+        <w:t xml:space="preserve"> Back</w:t>
+      </w:r>
+      <w:r>
+        <w:rPr>
+          <w:rFonts w:ascii="Agency FB" w:hAnsi="Agency FB"/>
+          <w:b/>
+          <w:bCs/>
+          <w:color w:val="042649"/>
+          <w:w w:val="150"/>
+          <w:sz w:val="32"/>
+          <w:szCs w:val="32"/>
+        </w:rPr>
+        <w:t>ground Investigation</w:t>
       </w:r>
     </w:p>
     <w:p>
@@ -1079,7 +1324,7 @@
           <w:sz w:val="32"/>
           <w:szCs w:val="32"/>
         </w:rPr>
-        <w:t>Training Tips</w:t>
+        <w:t>Social Media Guidelines</w:t>
       </w:r>
     </w:p>
     <w:p>
@@ -1105,72 +1350,7 @@
           <w:sz w:val="32"/>
           <w:szCs w:val="32"/>
         </w:rPr>
-        <w:t xml:space="preserve">Step 7: </w:t>
-      </w:r>
-      <w:r>
-        <w:rPr>
-          <w:rFonts w:ascii="Agency FB" w:hAnsi="Agency FB"/>
-          <w:b/>
-          <w:bCs/>
-          <w:color w:val="042649"/>
-          <w:w w:val="150"/>
-          <w:sz w:val="32"/>
-          <w:szCs w:val="32"/>
-        </w:rPr>
-        <w:t>Conditional Appointment Offer</w:t>
-      </w:r>
-    </w:p>
-    <w:p>
-      <w:pPr>
-        <w:spacing w:afterLines="40" w:after="96" w:line="240" w:lineRule="auto"/>
-        <w:rPr>
-          <w:rFonts w:ascii="Agency FB" w:hAnsi="Agency FB"/>
-          <w:b/>
-          <w:bCs/>
-          <w:color w:val="042649"/>
-          <w:w w:val="150"/>
-          <w:sz w:val="32"/>
-          <w:szCs w:val="32"/>
-        </w:rPr>
-      </w:pPr>
-    </w:p>
-    <w:p>
-      <w:pPr>
-        <w:spacing w:afterLines="40" w:after="96" w:line="240" w:lineRule="auto"/>
-        <w:rPr>
-          <w:rFonts w:ascii="Agency FB" w:hAnsi="Agency FB"/>
-          <w:b/>
-          <w:bCs/>
-          <w:color w:val="042649"/>
-          <w:w w:val="150"/>
-          <w:sz w:val="32"/>
-          <w:szCs w:val="32"/>
-        </w:rPr>
-      </w:pPr>
-      <w:r>
-        <w:rPr>
-          <w:rFonts w:ascii="Agency FB" w:hAnsi="Agency FB"/>
-          <w:b/>
-          <w:bCs/>
-          <w:color w:val="042649"/>
-          <w:w w:val="150"/>
-          <w:sz w:val="32"/>
-          <w:szCs w:val="32"/>
-        </w:rPr>
-        <w:lastRenderedPageBreak/>
-        <w:t>Step 8: Back</w:t>
-      </w:r>
-      <w:r>
-        <w:rPr>
-          <w:rFonts w:ascii="Agency FB" w:hAnsi="Agency FB"/>
-          <w:b/>
-          <w:bCs/>
-          <w:color w:val="042649"/>
-          <w:w w:val="150"/>
-          <w:sz w:val="32"/>
-          <w:szCs w:val="32"/>
-        </w:rPr>
-        <w:t>ground Investigation</w:t>
+        <w:t>Step 9: Basic Field Training Course (BFTC)</w:t>
       </w:r>
     </w:p>
     <w:p>
@@ -1202,33 +1382,7 @@
           <w:sz w:val="32"/>
           <w:szCs w:val="32"/>
         </w:rPr>
-        <w:t>Social Media Guidelines</w:t>
-      </w:r>
-    </w:p>
-    <w:p>
-      <w:pPr>
-        <w:spacing w:afterLines="40" w:after="96" w:line="240" w:lineRule="auto"/>
-        <w:rPr>
-          <w:rFonts w:ascii="Agency FB" w:hAnsi="Agency FB"/>
-          <w:b/>
-          <w:bCs/>
-          <w:color w:val="042649"/>
-          <w:w w:val="150"/>
-          <w:sz w:val="32"/>
-          <w:szCs w:val="32"/>
-        </w:rPr>
-      </w:pPr>
-      <w:r>
-        <w:rPr>
-          <w:rFonts w:ascii="Agency FB" w:hAnsi="Agency FB"/>
-          <w:b/>
-          <w:bCs/>
-          <w:color w:val="042649"/>
-          <w:w w:val="150"/>
-          <w:sz w:val="32"/>
-          <w:szCs w:val="32"/>
-        </w:rPr>
-        <w:t>Step 9: Basic Field Training Course (BFTC)</w:t>
+        <w:t>Overview</w:t>
       </w:r>
     </w:p>
     <w:p>
@@ -1260,7 +1414,7 @@
           <w:sz w:val="32"/>
           <w:szCs w:val="32"/>
         </w:rPr>
-        <w:t>Overview</w:t>
+        <w:t>Training Academy Overview</w:t>
       </w:r>
     </w:p>
     <w:p>
@@ -1711,7 +1865,7 @@
                     <pic:cNvPicPr/>
                   </pic:nvPicPr>
                   <pic:blipFill rotWithShape="1">
-                    <a:blip r:embed="rId10">
+                    <a:blip r:embed="rId11">
                       <a:extLst>
                         <a:ext uri="{28A0092B-C50C-407E-A947-70E740481C1C}">
                           <a14:useLocalDpi xmlns:a14="http://schemas.microsoft.com/office/drawing/2010/main" val="0"/>
@@ -2413,25 +2567,7 @@
           <w:sz w:val="21"/>
           <w:szCs w:val="21"/>
         </w:rPr>
-        <w:t>Maintain a high level of fitness necessary to complete</w:t>
-      </w:r>
-      <w:r>
-        <w:rPr>
-          <w:rFonts w:ascii="MuseoSans-300" w:hAnsi="MuseoSans-300" w:cs="MuseoSans-300"/>
-          <w:color w:val="1A1A1A"/>
-          <w:sz w:val="21"/>
-          <w:szCs w:val="21"/>
-        </w:rPr>
-        <w:t xml:space="preserve"> </w:t>
-      </w:r>
-      <w:r>
-        <w:rPr>
-          <w:rFonts w:ascii="MuseoSans-300" w:hAnsi="MuseoSans-300" w:cs="MuseoSans-300"/>
-          <w:color w:val="1A1A1A"/>
-          <w:sz w:val="21"/>
-          <w:szCs w:val="21"/>
-        </w:rPr>
-        <w:t>Academy training and throughout their career.</w:t>
+        <w:t>Maintain a high level of fitness necessary to complete Academy training and throughout their career.</w:t>
       </w:r>
     </w:p>
     <w:p>
@@ -2959,25 +3095,7 @@
           <w:sz w:val="21"/>
           <w:szCs w:val="21"/>
         </w:rPr>
-        <w:t>» Be willing and able to participate in arrests, execution</w:t>
-      </w:r>
-      <w:r>
-        <w:rPr>
-          <w:rFonts w:ascii="MuseoSans-300" w:hAnsi="MuseoSans-300" w:cs="MuseoSans-300"/>
-          <w:color w:val="1A1A1A"/>
-          <w:sz w:val="21"/>
-          <w:szCs w:val="21"/>
-        </w:rPr>
-        <w:t xml:space="preserve"> </w:t>
-      </w:r>
-      <w:r>
-        <w:rPr>
-          <w:rFonts w:ascii="MuseoSans-300" w:hAnsi="MuseoSans-300" w:cs="MuseoSans-300"/>
-          <w:color w:val="1A1A1A"/>
-          <w:sz w:val="21"/>
-          <w:szCs w:val="21"/>
-        </w:rPr>
-        <w:t>of search warrants and other dangerous assignments.</w:t>
+        <w:t>» Be willing and able to participate in arrests, execution of search warrants and other dangerous assignments.</w:t>
       </w:r>
     </w:p>
     <w:p>
@@ -3026,7 +3144,7 @@
                     <pic:cNvPicPr/>
                   </pic:nvPicPr>
                   <pic:blipFill>
-                    <a:blip r:embed="rId11">
+                    <a:blip r:embed="rId12">
                       <a:extLst>
                         <a:ext uri="{28A0092B-C50C-407E-A947-70E740481C1C}">
                           <a14:useLocalDpi xmlns:a14="http://schemas.microsoft.com/office/drawing/2010/main" val="0"/>
@@ -3325,25 +3443,7 @@
                                 <w:sz w:val="21"/>
                                 <w:szCs w:val="21"/>
                               </w:rPr>
-                              <w:t>2. Protect the United States against foreign</w:t>
-                            </w:r>
-                            <w:r>
-                              <w:rPr>
-                                <w:rFonts w:ascii="MuseoSans-300" w:hAnsi="MuseoSans-300" w:cs="MuseoSans-300"/>
-                                <w:color w:val="1A1A1A"/>
-                                <w:sz w:val="21"/>
-                                <w:szCs w:val="21"/>
-                              </w:rPr>
-                              <w:t xml:space="preserve"> </w:t>
-                            </w:r>
-                            <w:r>
-                              <w:rPr>
-                                <w:rFonts w:ascii="MuseoSans-300" w:hAnsi="MuseoSans-300" w:cs="MuseoSans-300"/>
-                                <w:color w:val="1A1A1A"/>
-                                <w:sz w:val="21"/>
-                                <w:szCs w:val="21"/>
-                              </w:rPr>
-                              <w:t>intelligence operations and espionage.</w:t>
+                              <w:t>2. Protect the United States against foreign intelligence operations and espionage.</w:t>
                             </w:r>
                           </w:p>
                           <w:p>
@@ -3366,25 +3466,7 @@
                                 <w:sz w:val="21"/>
                                 <w:szCs w:val="21"/>
                               </w:rPr>
-                              <w:t>3. Protect the United States against cyberattacks</w:t>
-                            </w:r>
-                            <w:r>
-                              <w:rPr>
-                                <w:rFonts w:ascii="MuseoSans-300" w:hAnsi="MuseoSans-300" w:cs="MuseoSans-300"/>
-                                <w:color w:val="1A1A1A"/>
-                                <w:sz w:val="21"/>
-                                <w:szCs w:val="21"/>
-                              </w:rPr>
-                              <w:t xml:space="preserve"> </w:t>
-                            </w:r>
-                            <w:r>
-                              <w:rPr>
-                                <w:rFonts w:ascii="MuseoSans-300" w:hAnsi="MuseoSans-300" w:cs="MuseoSans-300"/>
-                                <w:color w:val="1A1A1A"/>
-                                <w:sz w:val="21"/>
-                                <w:szCs w:val="21"/>
-                              </w:rPr>
-                              <w:t>and high-technology crimes.</w:t>
+                              <w:t>3. Protect the United States against cyberattacks and high-technology crimes.</w:t>
                             </w:r>
                           </w:p>
                           <w:p>
@@ -3453,25 +3535,7 @@
                                 <w:sz w:val="21"/>
                                 <w:szCs w:val="21"/>
                               </w:rPr>
-                              <w:t>6. Combat transnational/national criminal</w:t>
-                            </w:r>
-                            <w:r>
-                              <w:rPr>
-                                <w:rFonts w:ascii="MuseoSans-300" w:hAnsi="MuseoSans-300" w:cs="MuseoSans-300"/>
-                                <w:color w:val="1A1A1A"/>
-                                <w:sz w:val="21"/>
-                                <w:szCs w:val="21"/>
-                              </w:rPr>
-                              <w:t xml:space="preserve"> </w:t>
-                            </w:r>
-                            <w:r>
-                              <w:rPr>
-                                <w:rFonts w:ascii="MuseoSans-300" w:hAnsi="MuseoSans-300" w:cs="MuseoSans-300"/>
-                                <w:color w:val="1A1A1A"/>
-                                <w:sz w:val="21"/>
-                                <w:szCs w:val="21"/>
-                              </w:rPr>
-                              <w:t>organizations and enterprises.</w:t>
+                              <w:t>6. Combat transnational/national criminal organizations and enterprises.</w:t>
                             </w:r>
                           </w:p>
                           <w:p>
@@ -4133,43 +4197,7 @@
                                 <w:sz w:val="21"/>
                                 <w:szCs w:val="21"/>
                               </w:rPr>
-                              <w:t>» Accountability by accepting responsibility for our</w:t>
-                            </w:r>
-                            <w:r>
-                              <w:rPr>
-                                <w:rFonts w:ascii="MuseoSans-300" w:hAnsi="MuseoSans-300" w:cs="MuseoSans-300"/>
-                                <w:color w:val="1A1A1A"/>
-                                <w:sz w:val="21"/>
-                                <w:szCs w:val="21"/>
-                              </w:rPr>
-                              <w:t xml:space="preserve"> </w:t>
-                            </w:r>
-                            <w:r>
-                              <w:rPr>
-                                <w:rFonts w:ascii="MuseoSans-300" w:hAnsi="MuseoSans-300" w:cs="MuseoSans-300"/>
-                                <w:color w:val="1A1A1A"/>
-                                <w:sz w:val="21"/>
-                                <w:szCs w:val="21"/>
-                              </w:rPr>
-                              <w:t>actions and decisions, and the consequences of</w:t>
-                            </w:r>
-                            <w:r>
-                              <w:rPr>
-                                <w:rFonts w:ascii="MuseoSans-300" w:hAnsi="MuseoSans-300" w:cs="MuseoSans-300"/>
-                                <w:color w:val="1A1A1A"/>
-                                <w:sz w:val="21"/>
-                                <w:szCs w:val="21"/>
-                              </w:rPr>
-                              <w:t xml:space="preserve"> </w:t>
-                            </w:r>
-                            <w:r>
-                              <w:rPr>
-                                <w:rFonts w:ascii="MuseoSans-300" w:hAnsi="MuseoSans-300" w:cs="MuseoSans-300"/>
-                                <w:color w:val="1A1A1A"/>
-                                <w:sz w:val="21"/>
-                                <w:szCs w:val="21"/>
-                              </w:rPr>
-                              <w:t>our actions and decisions.</w:t>
+                              <w:t>» Accountability by accepting responsibility for our actions and decisions, and the consequences of our actions and decisions.</w:t>
                             </w:r>
                           </w:p>
                           <w:p>
@@ -4655,43 +4683,7 @@
           <w:sz w:val="21"/>
           <w:szCs w:val="21"/>
         </w:rPr>
-        <w:t>of the Federal Bureau of Investigation</w:t>
-      </w:r>
-      <w:r>
-        <w:rPr>
-          <w:rFonts w:ascii="MuseoSans-300" w:hAnsi="MuseoSans-300" w:cs="MuseoSans-300"/>
-          <w:color w:val="1A1A1A"/>
-          <w:sz w:val="21"/>
-          <w:szCs w:val="21"/>
-        </w:rPr>
-        <w:t xml:space="preserve"> </w:t>
-      </w:r>
-      <w:r>
-        <w:rPr>
-          <w:rFonts w:ascii="MuseoSans-300" w:hAnsi="MuseoSans-300" w:cs="MuseoSans-300"/>
-          <w:color w:val="1A1A1A"/>
-          <w:sz w:val="21"/>
-          <w:szCs w:val="21"/>
-        </w:rPr>
-        <w:t>(FBI) is to protect the American people and uphold the</w:t>
-      </w:r>
-      <w:r>
-        <w:rPr>
-          <w:rFonts w:ascii="MuseoSans-300" w:hAnsi="MuseoSans-300" w:cs="MuseoSans-300"/>
-          <w:color w:val="1A1A1A"/>
-          <w:sz w:val="21"/>
-          <w:szCs w:val="21"/>
-        </w:rPr>
-        <w:t xml:space="preserve"> </w:t>
-      </w:r>
-      <w:r>
-        <w:rPr>
-          <w:rFonts w:ascii="MuseoSans-300" w:hAnsi="MuseoSans-300" w:cs="MuseoSans-300"/>
-          <w:color w:val="1A1A1A"/>
-          <w:sz w:val="21"/>
-          <w:szCs w:val="21"/>
-        </w:rPr>
-        <w:t>Constitution of the United States.</w:t>
+        <w:t>of the Federal Bureau of Investigation (FBI) is to protect the American people and uphold the Constitution of the United States.</w:t>
       </w:r>
     </w:p>
     <w:p>
@@ -4824,7 +4816,7 @@
                     <pic:cNvPicPr/>
                   </pic:nvPicPr>
                   <pic:blipFill>
-                    <a:blip r:embed="rId12">
+                    <a:blip r:embed="rId10">
                       <a:extLst>
                         <a:ext uri="{28A0092B-C50C-407E-A947-70E740481C1C}">
                           <a14:useLocalDpi xmlns:a14="http://schemas.microsoft.com/office/drawing/2010/main" val="0"/>
@@ -4958,18 +4950,7 @@
           <w:sz w:val="21"/>
           <w:szCs w:val="21"/>
         </w:rPr>
-        <w:t>process to become a Special Agent can be found on the</w:t>
-      </w:r>
-      <w:bookmarkStart w:id="0" w:name="_GoBack"/>
-      <w:bookmarkEnd w:id="0"/>
-      <w:r>
-        <w:rPr>
-          <w:rFonts w:ascii="MuseoSans-300" w:hAnsi="MuseoSans-300" w:cs="MuseoSans-300"/>
-          <w:color w:val="1A1A1A"/>
-          <w:sz w:val="21"/>
-          <w:szCs w:val="21"/>
-        </w:rPr>
-        <w:t xml:space="preserve"> next few pages.</w:t>
+        <w:t>process to become a Special Agent can be found on the next few pages.</w:t>
       </w:r>
     </w:p>
     <w:p>

</xml_diff>

<commit_message>
Update Title and Contents and the readme for PFT info and add the step pages for PFT
The PFT step is not complete yet.
</commit_message>
<xml_diff>
--- a/0 - Title and Contents.docx
+++ b/0 - Title and Contents.docx
@@ -1017,6 +1017,124 @@
         </w:rPr>
         <w:t>Events</w:t>
       </w:r>
+      <w:r>
+        <w:rPr>
+          <w:rFonts w:ascii="Agency FB" w:hAnsi="Agency FB"/>
+          <w:b/>
+          <w:bCs/>
+          <w:color w:val="042649"/>
+          <w:w w:val="150"/>
+          <w:sz w:val="32"/>
+          <w:szCs w:val="32"/>
+        </w:rPr>
+        <w:t xml:space="preserve"> and </w:t>
+      </w:r>
+      <w:r>
+        <w:rPr>
+          <w:rFonts w:ascii="Agency FB" w:hAnsi="Agency FB"/>
+          <w:b/>
+          <w:bCs/>
+          <w:color w:val="042649"/>
+          <w:w w:val="150"/>
+          <w:sz w:val="32"/>
+          <w:szCs w:val="32"/>
+        </w:rPr>
+        <w:t>Training Tips</w:t>
+      </w:r>
+    </w:p>
+    <w:p>
+      <w:pPr>
+        <w:spacing w:afterLines="40" w:after="96" w:line="240" w:lineRule="auto"/>
+        <w:rPr>
+          <w:rFonts w:ascii="Agency FB" w:hAnsi="Agency FB"/>
+          <w:b/>
+          <w:bCs/>
+          <w:color w:val="042649"/>
+          <w:w w:val="150"/>
+          <w:sz w:val="32"/>
+          <w:szCs w:val="32"/>
+        </w:rPr>
+      </w:pPr>
+      <w:r>
+        <w:rPr>
+          <w:rFonts w:ascii="Agency FB" w:hAnsi="Agency FB"/>
+          <w:b/>
+          <w:bCs/>
+          <w:color w:val="042649"/>
+          <w:w w:val="150"/>
+          <w:sz w:val="32"/>
+          <w:szCs w:val="32"/>
+        </w:rPr>
+        <w:t xml:space="preserve">Step 7: </w:t>
+      </w:r>
+      <w:r>
+        <w:rPr>
+          <w:rFonts w:ascii="Agency FB" w:hAnsi="Agency FB"/>
+          <w:b/>
+          <w:bCs/>
+          <w:color w:val="042649"/>
+          <w:w w:val="150"/>
+          <w:sz w:val="32"/>
+          <w:szCs w:val="32"/>
+        </w:rPr>
+        <w:t>Conditional Appointment Offer</w:t>
+      </w:r>
+    </w:p>
+    <w:p>
+      <w:pPr>
+        <w:spacing w:afterLines="40" w:after="96" w:line="240" w:lineRule="auto"/>
+        <w:rPr>
+          <w:rFonts w:ascii="Agency FB" w:hAnsi="Agency FB"/>
+          <w:b/>
+          <w:bCs/>
+          <w:color w:val="042649"/>
+          <w:w w:val="150"/>
+          <w:sz w:val="32"/>
+          <w:szCs w:val="32"/>
+        </w:rPr>
+      </w:pPr>
+      <w:r>
+        <w:rPr>
+          <w:rFonts w:ascii="Agency FB" w:hAnsi="Agency FB"/>
+          <w:b/>
+          <w:bCs/>
+          <w:color w:val="042649"/>
+          <w:w w:val="150"/>
+          <w:sz w:val="32"/>
+          <w:szCs w:val="32"/>
+        </w:rPr>
+        <w:t>Step 8:</w:t>
+      </w:r>
+      <w:r>
+        <w:rPr>
+          <w:noProof/>
+        </w:rPr>
+        <w:t xml:space="preserve"> </w:t>
+      </w:r>
+      <w:r>
+        <w:rPr>
+          <w:rFonts w:ascii="Agency FB" w:hAnsi="Agency FB"/>
+          <w:b/>
+          <w:bCs/>
+          <w:color w:val="042649"/>
+          <w:w w:val="150"/>
+          <w:sz w:val="32"/>
+          <w:szCs w:val="32"/>
+        </w:rPr>
+        <w:t xml:space="preserve"> Back</w:t>
+      </w:r>
+      <w:r>
+        <w:rPr>
+          <w:rFonts w:ascii="Agency FB" w:hAnsi="Agency FB"/>
+          <w:b/>
+          <w:bCs/>
+          <w:color w:val="042649"/>
+          <w:w w:val="150"/>
+          <w:sz w:val="32"/>
+          <w:szCs w:val="32"/>
+        </w:rPr>
+        <w:t>ground Investigation</w:t>
+      </w:r>
     </w:p>
     <w:p>
       <w:pPr>
@@ -1047,62 +1165,8 @@
           <w:sz w:val="32"/>
           <w:szCs w:val="32"/>
         </w:rPr>
-        <w:t>Training Tips</w:t>
-      </w:r>
-    </w:p>
-    <w:p>
-      <w:pPr>
-        <w:spacing w:afterLines="40" w:after="96" w:line="240" w:lineRule="auto"/>
-        <w:rPr>
-          <w:rFonts w:ascii="Agency FB" w:hAnsi="Agency FB"/>
-          <w:b/>
-          <w:bCs/>
-          <w:color w:val="042649"/>
-          <w:w w:val="150"/>
-          <w:sz w:val="32"/>
-          <w:szCs w:val="32"/>
-        </w:rPr>
-      </w:pPr>
-      <w:r>
-        <w:rPr>
-          <w:rFonts w:ascii="Agency FB" w:hAnsi="Agency FB"/>
-          <w:b/>
-          <w:bCs/>
-          <w:color w:val="042649"/>
-          <w:w w:val="150"/>
-          <w:sz w:val="32"/>
-          <w:szCs w:val="32"/>
-        </w:rPr>
-        <w:t xml:space="preserve">Step 7: </w:t>
-      </w:r>
-      <w:r>
-        <w:rPr>
-          <w:rFonts w:ascii="Agency FB" w:hAnsi="Agency FB"/>
-          <w:b/>
-          <w:bCs/>
-          <w:color w:val="042649"/>
-          <w:w w:val="150"/>
-          <w:sz w:val="32"/>
-          <w:szCs w:val="32"/>
-        </w:rPr>
-        <w:t>Conditional Appointment Offer</w:t>
-      </w:r>
-    </w:p>
-    <w:p>
-      <w:pPr>
-        <w:spacing w:afterLines="40" w:after="96" w:line="240" w:lineRule="auto"/>
-        <w:rPr>
-          <w:rFonts w:ascii="Agency FB" w:hAnsi="Agency FB"/>
-          <w:b/>
-          <w:bCs/>
-          <w:color w:val="042649"/>
-          <w:w w:val="150"/>
-          <w:sz w:val="32"/>
-          <w:szCs w:val="32"/>
-        </w:rPr>
-      </w:pPr>
-      <w:bookmarkStart w:id="0" w:name="_GoBack"/>
-      <w:bookmarkEnd w:id="0"/>
+        <w:t>Social Media Guidelines</w:t>
+      </w:r>
     </w:p>
     <w:p>
       <w:pPr>
@@ -1125,13 +1189,13 @@
         <mc:AlternateContent>
           <mc:Choice Requires="wps">
             <w:drawing>
-              <wp:anchor distT="0" distB="0" distL="114300" distR="114300" simplePos="0" relativeHeight="251672576" behindDoc="0" locked="0" layoutInCell="1" allowOverlap="1" wp14:anchorId="5983BFFB" wp14:editId="798E69E6">
+              <wp:anchor distT="0" distB="0" distL="114300" distR="114300" simplePos="0" relativeHeight="251672576" behindDoc="0" locked="0" layoutInCell="1" allowOverlap="1" wp14:anchorId="5983BFFB" wp14:editId="365DDB6A">
                 <wp:simplePos x="0" y="0"/>
                 <wp:positionH relativeFrom="column">
                   <wp:posOffset>5236210</wp:posOffset>
                 </wp:positionH>
                 <wp:positionV relativeFrom="paragraph">
-                  <wp:posOffset>-628650</wp:posOffset>
+                  <wp:posOffset>-605790</wp:posOffset>
                 </wp:positionV>
                 <wp:extent cx="1657350" cy="323850"/>
                 <wp:effectExtent l="0" t="0" r="0" b="0"/>
@@ -1187,7 +1251,7 @@
           </mc:Choice>
           <mc:Fallback>
             <w:pict>
-              <v:rect w14:anchorId="53736376" id="Rectangle 9" o:spid="_x0000_s1026" style="position:absolute;margin-left:412.3pt;margin-top:-49.5pt;width:130.5pt;height:25.5pt;z-index:251672576;visibility:visible;mso-wrap-style:square;mso-wrap-distance-left:9pt;mso-wrap-distance-top:0;mso-wrap-distance-right:9pt;mso-wrap-distance-bottom:0;mso-position-horizontal:absolute;mso-position-horizontal-relative:text;mso-position-vertical:absolute;mso-position-vertical-relative:text;v-text-anchor:middle" o:gfxdata="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" fillcolor="white [3212]" stroked="f" strokeweight="1pt"/>
+              <v:rect w14:anchorId="42EC2F1D" id="Rectangle 9" o:spid="_x0000_s1026" style="position:absolute;margin-left:412.3pt;margin-top:-47.7pt;width:130.5pt;height:25.5pt;z-index:251672576;visibility:visible;mso-wrap-style:square;mso-wrap-distance-left:9pt;mso-wrap-distance-top:0;mso-wrap-distance-right:9pt;mso-wrap-distance-bottom:0;mso-position-horizontal:absolute;mso-position-horizontal-relative:text;mso-position-vertical:absolute;mso-position-vertical-relative:text;v-text-anchor:middle" o:gfxdata="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" fillcolor="white [3212]" stroked="f" strokeweight="1pt"/>
             </w:pict>
           </mc:Fallback>
         </mc:AlternateContent>
@@ -1197,13 +1261,13 @@
           <w:noProof/>
         </w:rPr>
         <w:drawing>
-          <wp:anchor distT="0" distB="0" distL="114300" distR="114300" simplePos="0" relativeHeight="251671552" behindDoc="0" locked="0" layoutInCell="1" allowOverlap="1" wp14:anchorId="0D930A88" wp14:editId="139C64E4">
+          <wp:anchor distT="0" distB="0" distL="114300" distR="114300" simplePos="0" relativeHeight="251671552" behindDoc="0" locked="0" layoutInCell="1" allowOverlap="1" wp14:anchorId="0D930A88" wp14:editId="09CBF61D">
             <wp:simplePos x="0" y="0"/>
             <wp:positionH relativeFrom="column">
-              <wp:posOffset>-447675</wp:posOffset>
+              <wp:posOffset>-436245</wp:posOffset>
             </wp:positionH>
             <wp:positionV relativeFrom="paragraph">
-              <wp:posOffset>-904875</wp:posOffset>
+              <wp:posOffset>-901065</wp:posOffset>
             </wp:positionV>
             <wp:extent cx="7772400" cy="753286"/>
             <wp:effectExtent l="0" t="0" r="0" b="8890"/>
@@ -1262,37 +1326,7 @@
           <w:sz w:val="32"/>
           <w:szCs w:val="32"/>
         </w:rPr>
-        <w:t>Step 8:</w:t>
-      </w:r>
-      <w:r>
-        <w:rPr>
-          <w:noProof/>
-        </w:rPr>
-        <w:t xml:space="preserve"> </w:t>
-      </w:r>
-      <w:r>
-        <w:rPr>
-          <w:rFonts w:ascii="Agency FB" w:hAnsi="Agency FB"/>
-          <w:b/>
-          <w:bCs/>
-          <w:color w:val="042649"/>
-          <w:w w:val="150"/>
-          <w:sz w:val="32"/>
-          <w:szCs w:val="32"/>
-        </w:rPr>
-        <w:t xml:space="preserve"> Back</w:t>
-      </w:r>
-      <w:r>
-        <w:rPr>
-          <w:rFonts w:ascii="Agency FB" w:hAnsi="Agency FB"/>
-          <w:b/>
-          <w:bCs/>
-          <w:color w:val="042649"/>
-          <w:w w:val="150"/>
-          <w:sz w:val="32"/>
-          <w:szCs w:val="32"/>
-        </w:rPr>
-        <w:t>ground Investigation</w:t>
+        <w:t>Step 9: Basic Field Training Course (BFTC)</w:t>
       </w:r>
     </w:p>
     <w:p>
@@ -1324,33 +1358,7 @@
           <w:sz w:val="32"/>
           <w:szCs w:val="32"/>
         </w:rPr>
-        <w:t>Social Media Guidelines</w:t>
-      </w:r>
-    </w:p>
-    <w:p>
-      <w:pPr>
-        <w:spacing w:afterLines="40" w:after="96" w:line="240" w:lineRule="auto"/>
-        <w:rPr>
-          <w:rFonts w:ascii="Agency FB" w:hAnsi="Agency FB"/>
-          <w:b/>
-          <w:bCs/>
-          <w:color w:val="042649"/>
-          <w:w w:val="150"/>
-          <w:sz w:val="32"/>
-          <w:szCs w:val="32"/>
-        </w:rPr>
-      </w:pPr>
-      <w:r>
-        <w:rPr>
-          <w:rFonts w:ascii="Agency FB" w:hAnsi="Agency FB"/>
-          <w:b/>
-          <w:bCs/>
-          <w:color w:val="042649"/>
-          <w:w w:val="150"/>
-          <w:sz w:val="32"/>
-          <w:szCs w:val="32"/>
-        </w:rPr>
-        <w:t>Step 9: Basic Field Training Course (BFTC)</w:t>
+        <w:t>Overview</w:t>
       </w:r>
     </w:p>
     <w:p>
@@ -1382,8 +1390,10 @@
           <w:sz w:val="32"/>
           <w:szCs w:val="32"/>
         </w:rPr>
-        <w:t>Overview</w:t>
-      </w:r>
+        <w:t>Training Academy Overview</w:t>
+      </w:r>
+      <w:bookmarkStart w:id="0" w:name="_GoBack"/>
+      <w:bookmarkEnd w:id="0"/>
     </w:p>
     <w:p>
       <w:pPr>
@@ -1414,7 +1424,7 @@
           <w:sz w:val="32"/>
           <w:szCs w:val="32"/>
         </w:rPr>
-        <w:t>Training Academy Overview</w:t>
+        <w:t>Glock Manual</w:t>
       </w:r>
     </w:p>
     <w:p>
@@ -1446,7 +1456,7 @@
           <w:sz w:val="32"/>
           <w:szCs w:val="32"/>
         </w:rPr>
-        <w:t>Glock Manual</w:t>
+        <w:t>Glock Preventative Maintenance</w:t>
       </w:r>
     </w:p>
     <w:p>
@@ -1478,7 +1488,33 @@
           <w:sz w:val="32"/>
           <w:szCs w:val="32"/>
         </w:rPr>
-        <w:t>Glock Preventative Maintenance</w:t>
+        <w:t>Critical Incident Response Group</w:t>
+      </w:r>
+    </w:p>
+    <w:p>
+      <w:pPr>
+        <w:spacing w:afterLines="40" w:after="96" w:line="240" w:lineRule="auto"/>
+        <w:rPr>
+          <w:rFonts w:ascii="Agency FB" w:hAnsi="Agency FB"/>
+          <w:b/>
+          <w:bCs/>
+          <w:color w:val="042649"/>
+          <w:w w:val="150"/>
+          <w:sz w:val="32"/>
+          <w:szCs w:val="32"/>
+        </w:rPr>
+      </w:pPr>
+      <w:r>
+        <w:rPr>
+          <w:rFonts w:ascii="Agency FB" w:hAnsi="Agency FB"/>
+          <w:b/>
+          <w:bCs/>
+          <w:color w:val="042649"/>
+          <w:w w:val="150"/>
+          <w:sz w:val="32"/>
+          <w:szCs w:val="32"/>
+        </w:rPr>
+        <w:t>Finish: Placement</w:t>
       </w:r>
     </w:p>
     <w:p>
@@ -1510,7 +1546,7 @@
           <w:sz w:val="32"/>
           <w:szCs w:val="32"/>
         </w:rPr>
-        <w:t>Critical Incident Response Group</w:t>
+        <w:t>Field Office Locations</w:t>
       </w:r>
     </w:p>
     <w:p>
@@ -1526,50 +1562,20 @@
           <w:szCs w:val="32"/>
         </w:rPr>
       </w:pPr>
-      <w:r>
-        <w:rPr>
-          <w:rFonts w:ascii="Agency FB" w:hAnsi="Agency FB"/>
-          <w:b/>
-          <w:bCs/>
-          <w:color w:val="042649"/>
-          <w:w w:val="150"/>
-          <w:sz w:val="32"/>
-          <w:szCs w:val="32"/>
-        </w:rPr>
-        <w:t>Finish: Placement</w:t>
-      </w:r>
-    </w:p>
-    <w:p>
-      <w:pPr>
-        <w:pStyle w:val="ListParagraph"/>
-        <w:numPr>
-          <w:ilvl w:val="0"/>
-          <w:numId w:val="1"/>
-        </w:numPr>
+    </w:p>
+    <w:p>
+      <w:pPr>
         <w:spacing w:afterLines="40" w:after="96" w:line="240" w:lineRule="auto"/>
-        <w:ind w:left="714" w:hanging="357"/>
-        <w:rPr>
-          <w:rFonts w:ascii="Agency FB" w:hAnsi="Agency FB"/>
-          <w:b/>
-          <w:bCs/>
-          <w:color w:val="042649"/>
-          <w:w w:val="150"/>
-          <w:sz w:val="32"/>
-          <w:szCs w:val="32"/>
-        </w:rPr>
-      </w:pPr>
-      <w:r>
-        <w:rPr>
-          <w:rFonts w:ascii="Agency FB" w:hAnsi="Agency FB"/>
-          <w:b/>
-          <w:bCs/>
-          <w:color w:val="042649"/>
-          <w:w w:val="150"/>
-          <w:sz w:val="32"/>
-          <w:szCs w:val="32"/>
-        </w:rPr>
-        <w:t>Field Office Locations</w:t>
-      </w:r>
+        <w:rPr>
+          <w:rFonts w:ascii="Agency FB" w:hAnsi="Agency FB"/>
+          <w:b/>
+          <w:bCs/>
+          <w:color w:val="042649"/>
+          <w:w w:val="150"/>
+          <w:sz w:val="32"/>
+          <w:szCs w:val="32"/>
+        </w:rPr>
+      </w:pPr>
     </w:p>
     <w:p>
       <w:pPr>
@@ -1808,39 +1814,10 @@
           <w:szCs w:val="32"/>
         </w:rPr>
       </w:pPr>
-    </w:p>
-    <w:p>
-      <w:pPr>
-        <w:spacing w:afterLines="40" w:after="96" w:line="240" w:lineRule="auto"/>
-        <w:rPr>
-          <w:rFonts w:ascii="Agency FB" w:hAnsi="Agency FB"/>
-          <w:b/>
-          <w:bCs/>
-          <w:color w:val="042649"/>
-          <w:w w:val="150"/>
-          <w:sz w:val="32"/>
-          <w:szCs w:val="32"/>
-        </w:rPr>
-      </w:pPr>
-    </w:p>
-    <w:p>
-      <w:pPr>
-        <w:spacing w:afterLines="40" w:after="96" w:line="240" w:lineRule="auto"/>
-        <w:rPr>
-          <w:rFonts w:ascii="Agency FB" w:hAnsi="Agency FB"/>
-          <w:b/>
-          <w:bCs/>
-          <w:color w:val="042649"/>
-          <w:w w:val="150"/>
-          <w:sz w:val="32"/>
-          <w:szCs w:val="32"/>
-        </w:rPr>
-      </w:pPr>
       <w:r>
         <w:rPr>
           <w:noProof/>
         </w:rPr>
-        <w:lastRenderedPageBreak/>
         <w:drawing>
           <wp:anchor distT="0" distB="0" distL="114300" distR="114300" simplePos="0" relativeHeight="251663360" behindDoc="0" locked="0" layoutInCell="1" allowOverlap="1" wp14:anchorId="1576561D" wp14:editId="270DB5AD">
             <wp:simplePos x="0" y="0"/>
@@ -3119,7 +3096,6 @@
         <w:rPr>
           <w:noProof/>
         </w:rPr>
-        <w:lastRenderedPageBreak/>
         <w:drawing>
           <wp:anchor distT="0" distB="0" distL="114300" distR="114300" simplePos="0" relativeHeight="251657215" behindDoc="0" locked="0" layoutInCell="1" allowOverlap="1" wp14:anchorId="52DF91DE" wp14:editId="4BE5E662">
             <wp:simplePos x="0" y="0"/>

</xml_diff>

<commit_message>
Add new listing under step 6
</commit_message>
<xml_diff>
--- a/0 - Title and Contents.docx
+++ b/0 - Title and Contents.docx
@@ -395,6 +395,18 @@
         </w:rPr>
         <w:t xml:space="preserve"> Step 1: Application and Screening</w:t>
       </w:r>
+      <w:r>
+        <w:rPr>
+          <w:rFonts w:ascii="Agency FB" w:hAnsi="Agency FB"/>
+          <w:b/>
+          <w:bCs/>
+          <w:color w:val="042649"/>
+          <w:w w:val="150"/>
+          <w:sz w:val="32"/>
+          <w:szCs w:val="32"/>
+        </w:rPr>
+        <w:t>:</w:t>
+      </w:r>
     </w:p>
     <w:p>
       <w:pPr>
@@ -609,6 +621,18 @@
         </w:rPr>
         <w:t>I</w:t>
       </w:r>
+      <w:r>
+        <w:rPr>
+          <w:rFonts w:ascii="Agency FB" w:hAnsi="Agency FB"/>
+          <w:b/>
+          <w:bCs/>
+          <w:color w:val="042649"/>
+          <w:w w:val="150"/>
+          <w:sz w:val="32"/>
+          <w:szCs w:val="32"/>
+        </w:rPr>
+        <w:t>:</w:t>
+      </w:r>
     </w:p>
     <w:p>
       <w:pPr>
@@ -667,6 +691,18 @@
         </w:rPr>
         <w:t>Step 3: Required Information</w:t>
       </w:r>
+      <w:r>
+        <w:rPr>
+          <w:rFonts w:ascii="Agency FB" w:hAnsi="Agency FB"/>
+          <w:b/>
+          <w:bCs/>
+          <w:color w:val="042649"/>
+          <w:w w:val="150"/>
+          <w:sz w:val="32"/>
+          <w:szCs w:val="32"/>
+        </w:rPr>
+        <w:t>:</w:t>
+      </w:r>
     </w:p>
     <w:p>
       <w:pPr>
@@ -857,6 +893,18 @@
         </w:rPr>
         <w:t>Meet and Greet</w:t>
       </w:r>
+      <w:r>
+        <w:rPr>
+          <w:rFonts w:ascii="Agency FB" w:hAnsi="Agency FB"/>
+          <w:b/>
+          <w:bCs/>
+          <w:color w:val="042649"/>
+          <w:w w:val="150"/>
+          <w:sz w:val="32"/>
+          <w:szCs w:val="32"/>
+        </w:rPr>
+        <w:t>:</w:t>
+      </w:r>
     </w:p>
     <w:p>
       <w:pPr>
@@ -894,6 +942,18 @@
           <w:szCs w:val="32"/>
         </w:rPr>
         <w:t>Phase II</w:t>
+      </w:r>
+      <w:r>
+        <w:rPr>
+          <w:rFonts w:ascii="Agency FB" w:hAnsi="Agency FB"/>
+          <w:b/>
+          <w:bCs/>
+          <w:color w:val="042649"/>
+          <w:w w:val="150"/>
+          <w:sz w:val="32"/>
+          <w:szCs w:val="32"/>
+        </w:rPr>
+        <w:t>:</w:t>
       </w:r>
     </w:p>
     <w:p>
@@ -953,6 +1013,18 @@
         </w:rPr>
         <w:t>Step 6: Physical Fitness Test (PFT)</w:t>
       </w:r>
+      <w:r>
+        <w:rPr>
+          <w:rFonts w:ascii="Agency FB" w:hAnsi="Agency FB"/>
+          <w:b/>
+          <w:bCs/>
+          <w:color w:val="042649"/>
+          <w:w w:val="150"/>
+          <w:sz w:val="32"/>
+          <w:szCs w:val="32"/>
+        </w:rPr>
+        <w:t>:</w:t>
+      </w:r>
     </w:p>
     <w:p>
       <w:pPr>
@@ -1015,125 +1087,7 @@
           <w:sz w:val="32"/>
           <w:szCs w:val="32"/>
         </w:rPr>
-        <w:t>Events</w:t>
-      </w:r>
-      <w:r>
-        <w:rPr>
-          <w:rFonts w:ascii="Agency FB" w:hAnsi="Agency FB"/>
-          <w:b/>
-          <w:bCs/>
-          <w:color w:val="042649"/>
-          <w:w w:val="150"/>
-          <w:sz w:val="32"/>
-          <w:szCs w:val="32"/>
-        </w:rPr>
-        <w:t xml:space="preserve"> and </w:t>
-      </w:r>
-      <w:r>
-        <w:rPr>
-          <w:rFonts w:ascii="Agency FB" w:hAnsi="Agency FB"/>
-          <w:b/>
-          <w:bCs/>
-          <w:color w:val="042649"/>
-          <w:w w:val="150"/>
-          <w:sz w:val="32"/>
-          <w:szCs w:val="32"/>
-        </w:rPr>
         <w:t>Training Tips</w:t>
-      </w:r>
-    </w:p>
-    <w:p>
-      <w:pPr>
-        <w:spacing w:afterLines="40" w:after="96" w:line="240" w:lineRule="auto"/>
-        <w:rPr>
-          <w:rFonts w:ascii="Agency FB" w:hAnsi="Agency FB"/>
-          <w:b/>
-          <w:bCs/>
-          <w:color w:val="042649"/>
-          <w:w w:val="150"/>
-          <w:sz w:val="32"/>
-          <w:szCs w:val="32"/>
-        </w:rPr>
-      </w:pPr>
-      <w:r>
-        <w:rPr>
-          <w:rFonts w:ascii="Agency FB" w:hAnsi="Agency FB"/>
-          <w:b/>
-          <w:bCs/>
-          <w:color w:val="042649"/>
-          <w:w w:val="150"/>
-          <w:sz w:val="32"/>
-          <w:szCs w:val="32"/>
-        </w:rPr>
-        <w:t xml:space="preserve">Step 7: </w:t>
-      </w:r>
-      <w:r>
-        <w:rPr>
-          <w:rFonts w:ascii="Agency FB" w:hAnsi="Agency FB"/>
-          <w:b/>
-          <w:bCs/>
-          <w:color w:val="042649"/>
-          <w:w w:val="150"/>
-          <w:sz w:val="32"/>
-          <w:szCs w:val="32"/>
-        </w:rPr>
-        <w:t>Conditional Appointment Offer</w:t>
-      </w:r>
-    </w:p>
-    <w:p>
-      <w:pPr>
-        <w:spacing w:afterLines="40" w:after="96" w:line="240" w:lineRule="auto"/>
-        <w:rPr>
-          <w:rFonts w:ascii="Agency FB" w:hAnsi="Agency FB"/>
-          <w:b/>
-          <w:bCs/>
-          <w:color w:val="042649"/>
-          <w:w w:val="150"/>
-          <w:sz w:val="32"/>
-          <w:szCs w:val="32"/>
-        </w:rPr>
-      </w:pPr>
-      <w:r>
-        <w:rPr>
-          <w:rFonts w:ascii="Agency FB" w:hAnsi="Agency FB"/>
-          <w:b/>
-          <w:bCs/>
-          <w:color w:val="042649"/>
-          <w:w w:val="150"/>
-          <w:sz w:val="32"/>
-          <w:szCs w:val="32"/>
-        </w:rPr>
-        <w:t>Step 8:</w:t>
-      </w:r>
-      <w:r>
-        <w:rPr>
-          <w:noProof/>
-        </w:rPr>
-        <w:t xml:space="preserve"> </w:t>
-      </w:r>
-      <w:r>
-        <w:rPr>
-          <w:rFonts w:ascii="Agency FB" w:hAnsi="Agency FB"/>
-          <w:b/>
-          <w:bCs/>
-          <w:color w:val="042649"/>
-          <w:w w:val="150"/>
-          <w:sz w:val="32"/>
-          <w:szCs w:val="32"/>
-        </w:rPr>
-        <w:t xml:space="preserve"> Back</w:t>
-      </w:r>
-      <w:r>
-        <w:rPr>
-          <w:rFonts w:ascii="Agency FB" w:hAnsi="Agency FB"/>
-          <w:b/>
-          <w:bCs/>
-          <w:color w:val="042649"/>
-          <w:w w:val="150"/>
-          <w:sz w:val="32"/>
-          <w:szCs w:val="32"/>
-        </w:rPr>
-        <w:t>ground Investigation</w:t>
       </w:r>
     </w:p>
     <w:p>
@@ -1165,6 +1119,219 @@
           <w:sz w:val="32"/>
           <w:szCs w:val="32"/>
         </w:rPr>
+        <w:t>Events</w:t>
+      </w:r>
+    </w:p>
+    <w:p>
+      <w:pPr>
+        <w:spacing w:afterLines="40" w:after="96" w:line="240" w:lineRule="auto"/>
+        <w:rPr>
+          <w:rFonts w:ascii="Agency FB" w:hAnsi="Agency FB"/>
+          <w:b/>
+          <w:bCs/>
+          <w:color w:val="042649"/>
+          <w:w w:val="150"/>
+          <w:sz w:val="32"/>
+          <w:szCs w:val="32"/>
+        </w:rPr>
+      </w:pPr>
+      <w:r>
+        <w:rPr>
+          <w:rFonts w:ascii="Agency FB" w:hAnsi="Agency FB"/>
+          <w:b/>
+          <w:bCs/>
+          <w:color w:val="042649"/>
+          <w:w w:val="150"/>
+          <w:sz w:val="32"/>
+          <w:szCs w:val="32"/>
+        </w:rPr>
+        <w:t xml:space="preserve">Step 7: </w:t>
+      </w:r>
+      <w:r>
+        <w:rPr>
+          <w:rFonts w:ascii="Agency FB" w:hAnsi="Agency FB"/>
+          <w:b/>
+          <w:bCs/>
+          <w:color w:val="042649"/>
+          <w:w w:val="150"/>
+          <w:sz w:val="32"/>
+          <w:szCs w:val="32"/>
+        </w:rPr>
+        <w:t>Conditional Appointment Offer</w:t>
+      </w:r>
+    </w:p>
+    <w:p>
+      <w:pPr>
+        <w:spacing w:afterLines="40" w:after="96" w:line="240" w:lineRule="auto"/>
+        <w:rPr>
+          <w:rFonts w:ascii="Agency FB" w:hAnsi="Agency FB"/>
+          <w:b/>
+          <w:bCs/>
+          <w:color w:val="042649"/>
+          <w:w w:val="150"/>
+          <w:sz w:val="32"/>
+          <w:szCs w:val="32"/>
+        </w:rPr>
+      </w:pPr>
+    </w:p>
+    <w:p>
+      <w:pPr>
+        <w:spacing w:afterLines="40" w:after="96" w:line="240" w:lineRule="auto"/>
+        <w:rPr>
+          <w:rFonts w:ascii="Agency FB" w:hAnsi="Agency FB"/>
+          <w:b/>
+          <w:bCs/>
+          <w:color w:val="042649"/>
+          <w:w w:val="150"/>
+          <w:sz w:val="32"/>
+          <w:szCs w:val="32"/>
+        </w:rPr>
+      </w:pPr>
+      <w:r>
+        <w:rPr>
+          <w:noProof/>
+        </w:rPr>
+        <w:lastRenderedPageBreak/>
+        <w:drawing>
+          <wp:anchor distT="0" distB="0" distL="114300" distR="114300" simplePos="0" relativeHeight="251671552" behindDoc="0" locked="0" layoutInCell="1" allowOverlap="1" wp14:anchorId="0D930A88" wp14:editId="42637E3B">
+            <wp:simplePos x="0" y="0"/>
+            <wp:positionH relativeFrom="column">
+              <wp:posOffset>-436245</wp:posOffset>
+            </wp:positionH>
+            <wp:positionV relativeFrom="paragraph">
+              <wp:posOffset>-929005</wp:posOffset>
+            </wp:positionV>
+            <wp:extent cx="7772400" cy="753286"/>
+            <wp:effectExtent l="0" t="0" r="0" b="8890"/>
+            <wp:wrapNone/>
+            <wp:docPr id="4" name="Picture 4"/>
+            <wp:cNvGraphicFramePr>
+              <a:graphicFrameLocks xmlns:a="http://schemas.openxmlformats.org/drawingml/2006/main" noChangeAspect="1"/>
+            </wp:cNvGraphicFramePr>
+            <a:graphic xmlns:a="http://schemas.openxmlformats.org/drawingml/2006/main">
+              <a:graphicData uri="http://schemas.openxmlformats.org/drawingml/2006/picture">
+                <pic:pic xmlns:pic="http://schemas.openxmlformats.org/drawingml/2006/picture">
+                  <pic:nvPicPr>
+                    <pic:cNvPr id="1" name=""/>
+                    <pic:cNvPicPr/>
+                  </pic:nvPicPr>
+                  <pic:blipFill>
+                    <a:blip r:embed="rId10">
+                      <a:extLst>
+                        <a:ext uri="{28A0092B-C50C-407E-A947-70E740481C1C}">
+                          <a14:useLocalDpi xmlns:a14="http://schemas.microsoft.com/office/drawing/2010/main" val="0"/>
+                        </a:ext>
+                      </a:extLst>
+                    </a:blip>
+                    <a:stretch>
+                      <a:fillRect/>
+                    </a:stretch>
+                  </pic:blipFill>
+                  <pic:spPr>
+                    <a:xfrm>
+                      <a:off x="0" y="0"/>
+                      <a:ext cx="7772400" cy="753286"/>
+                    </a:xfrm>
+                    <a:prstGeom prst="rect">
+                      <a:avLst/>
+                    </a:prstGeom>
+                  </pic:spPr>
+                </pic:pic>
+              </a:graphicData>
+            </a:graphic>
+            <wp14:sizeRelH relativeFrom="margin">
+              <wp14:pctWidth>0</wp14:pctWidth>
+            </wp14:sizeRelH>
+            <wp14:sizeRelV relativeFrom="margin">
+              <wp14:pctHeight>0</wp14:pctHeight>
+            </wp14:sizeRelV>
+          </wp:anchor>
+        </w:drawing>
+      </w:r>
+      <w:r>
+        <w:rPr>
+          <w:rFonts w:ascii="Agency FB" w:hAnsi="Agency FB"/>
+          <w:b/>
+          <w:bCs/>
+          <w:color w:val="042649"/>
+          <w:w w:val="150"/>
+          <w:sz w:val="32"/>
+          <w:szCs w:val="32"/>
+        </w:rPr>
+        <w:t>Step 8:</w:t>
+      </w:r>
+      <w:r>
+        <w:rPr>
+          <w:noProof/>
+        </w:rPr>
+        <w:t xml:space="preserve"> </w:t>
+      </w:r>
+      <w:r>
+        <w:rPr>
+          <w:rFonts w:ascii="Agency FB" w:hAnsi="Agency FB"/>
+          <w:b/>
+          <w:bCs/>
+          <w:color w:val="042649"/>
+          <w:w w:val="150"/>
+          <w:sz w:val="32"/>
+          <w:szCs w:val="32"/>
+        </w:rPr>
+        <w:t xml:space="preserve"> Back</w:t>
+      </w:r>
+      <w:r>
+        <w:rPr>
+          <w:rFonts w:ascii="Agency FB" w:hAnsi="Agency FB"/>
+          <w:b/>
+          <w:bCs/>
+          <w:color w:val="042649"/>
+          <w:w w:val="150"/>
+          <w:sz w:val="32"/>
+          <w:szCs w:val="32"/>
+        </w:rPr>
+        <w:t>ground Investigation</w:t>
+      </w:r>
+      <w:r>
+        <w:rPr>
+          <w:rFonts w:ascii="Agency FB" w:hAnsi="Agency FB"/>
+          <w:b/>
+          <w:bCs/>
+          <w:color w:val="042649"/>
+          <w:w w:val="150"/>
+          <w:sz w:val="32"/>
+          <w:szCs w:val="32"/>
+        </w:rPr>
+        <w:t>:</w:t>
+      </w:r>
+    </w:p>
+    <w:p>
+      <w:pPr>
+        <w:pStyle w:val="ListParagraph"/>
+        <w:numPr>
+          <w:ilvl w:val="0"/>
+          <w:numId w:val="1"/>
+        </w:numPr>
+        <w:spacing w:afterLines="40" w:after="96" w:line="240" w:lineRule="auto"/>
+        <w:ind w:left="714" w:hanging="357"/>
+        <w:rPr>
+          <w:rFonts w:ascii="Agency FB" w:hAnsi="Agency FB"/>
+          <w:b/>
+          <w:bCs/>
+          <w:color w:val="042649"/>
+          <w:w w:val="150"/>
+          <w:sz w:val="32"/>
+          <w:szCs w:val="32"/>
+        </w:rPr>
+      </w:pPr>
+      <w:r>
+        <w:rPr>
+          <w:rFonts w:ascii="Agency FB" w:hAnsi="Agency FB"/>
+          <w:b/>
+          <w:bCs/>
+          <w:color w:val="042649"/>
+          <w:w w:val="150"/>
+          <w:sz w:val="32"/>
+          <w:szCs w:val="32"/>
+        </w:rPr>
         <w:t>Social Media Guidelines</w:t>
       </w:r>
     </w:p>
@@ -1185,11 +1352,10 @@
         <w:rPr>
           <w:noProof/>
         </w:rPr>
-        <w:lastRenderedPageBreak/>
         <mc:AlternateContent>
           <mc:Choice Requires="wps">
             <w:drawing>
-              <wp:anchor distT="0" distB="0" distL="114300" distR="114300" simplePos="0" relativeHeight="251672576" behindDoc="0" locked="0" layoutInCell="1" allowOverlap="1" wp14:anchorId="5983BFFB" wp14:editId="365DDB6A">
+              <wp:anchor distT="0" distB="0" distL="114300" distR="114300" simplePos="0" relativeHeight="251672576" behindDoc="0" locked="0" layoutInCell="1" allowOverlap="1" wp14:anchorId="5983BFFB" wp14:editId="19C93C50">
                 <wp:simplePos x="0" y="0"/>
                 <wp:positionH relativeFrom="column">
                   <wp:posOffset>5236210</wp:posOffset>
@@ -1251,73 +1417,13 @@
           </mc:Choice>
           <mc:Fallback>
             <w:pict>
-              <v:rect w14:anchorId="42EC2F1D" id="Rectangle 9" o:spid="_x0000_s1026" style="position:absolute;margin-left:412.3pt;margin-top:-47.7pt;width:130.5pt;height:25.5pt;z-index:251672576;visibility:visible;mso-wrap-style:square;mso-wrap-distance-left:9pt;mso-wrap-distance-top:0;mso-wrap-distance-right:9pt;mso-wrap-distance-bottom:0;mso-position-horizontal:absolute;mso-position-horizontal-relative:text;mso-position-vertical:absolute;mso-position-vertical-relative:text;v-text-anchor:middle" o:gfxdata="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" fillcolor="white [3212]" stroked="f" strokeweight="1pt"/>
+              <v:rect w14:anchorId="6EF6A702" id="Rectangle 9" o:spid="_x0000_s1026" style="position:absolute;margin-left:412.3pt;margin-top:-47.7pt;width:130.5pt;height:25.5pt;z-index:251672576;visibility:visible;mso-wrap-style:square;mso-wrap-distance-left:9pt;mso-wrap-distance-top:0;mso-wrap-distance-right:9pt;mso-wrap-distance-bottom:0;mso-position-horizontal:absolute;mso-position-horizontal-relative:text;mso-position-vertical:absolute;mso-position-vertical-relative:text;v-text-anchor:middle" o:gfxdata="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" fillcolor="white [3212]" stroked="f" strokeweight="1pt"/>
             </w:pict>
           </mc:Fallback>
         </mc:AlternateContent>
       </w:r>
       <w:r>
         <w:rPr>
-          <w:noProof/>
-        </w:rPr>
-        <w:drawing>
-          <wp:anchor distT="0" distB="0" distL="114300" distR="114300" simplePos="0" relativeHeight="251671552" behindDoc="0" locked="0" layoutInCell="1" allowOverlap="1" wp14:anchorId="0D930A88" wp14:editId="09CBF61D">
-            <wp:simplePos x="0" y="0"/>
-            <wp:positionH relativeFrom="column">
-              <wp:posOffset>-436245</wp:posOffset>
-            </wp:positionH>
-            <wp:positionV relativeFrom="paragraph">
-              <wp:posOffset>-901065</wp:posOffset>
-            </wp:positionV>
-            <wp:extent cx="7772400" cy="753286"/>
-            <wp:effectExtent l="0" t="0" r="0" b="8890"/>
-            <wp:wrapNone/>
-            <wp:docPr id="4" name="Picture 4"/>
-            <wp:cNvGraphicFramePr>
-              <a:graphicFrameLocks xmlns:a="http://schemas.openxmlformats.org/drawingml/2006/main" noChangeAspect="1"/>
-            </wp:cNvGraphicFramePr>
-            <a:graphic xmlns:a="http://schemas.openxmlformats.org/drawingml/2006/main">
-              <a:graphicData uri="http://schemas.openxmlformats.org/drawingml/2006/picture">
-                <pic:pic xmlns:pic="http://schemas.openxmlformats.org/drawingml/2006/picture">
-                  <pic:nvPicPr>
-                    <pic:cNvPr id="1" name=""/>
-                    <pic:cNvPicPr/>
-                  </pic:nvPicPr>
-                  <pic:blipFill>
-                    <a:blip r:embed="rId10">
-                      <a:extLst>
-                        <a:ext uri="{28A0092B-C50C-407E-A947-70E740481C1C}">
-                          <a14:useLocalDpi xmlns:a14="http://schemas.microsoft.com/office/drawing/2010/main" val="0"/>
-                        </a:ext>
-                      </a:extLst>
-                    </a:blip>
-                    <a:stretch>
-                      <a:fillRect/>
-                    </a:stretch>
-                  </pic:blipFill>
-                  <pic:spPr>
-                    <a:xfrm>
-                      <a:off x="0" y="0"/>
-                      <a:ext cx="7772400" cy="753286"/>
-                    </a:xfrm>
-                    <a:prstGeom prst="rect">
-                      <a:avLst/>
-                    </a:prstGeom>
-                  </pic:spPr>
-                </pic:pic>
-              </a:graphicData>
-            </a:graphic>
-            <wp14:sizeRelH relativeFrom="margin">
-              <wp14:pctWidth>0</wp14:pctWidth>
-            </wp14:sizeRelH>
-            <wp14:sizeRelV relativeFrom="margin">
-              <wp14:pctHeight>0</wp14:pctHeight>
-            </wp14:sizeRelV>
-          </wp:anchor>
-        </w:drawing>
-      </w:r>
-      <w:r>
-        <w:rPr>
           <w:rFonts w:ascii="Agency FB" w:hAnsi="Agency FB"/>
           <w:b/>
           <w:bCs/>
@@ -1327,6 +1433,18 @@
           <w:szCs w:val="32"/>
         </w:rPr>
         <w:t>Step 9: Basic Field Training Course (BFTC)</w:t>
+      </w:r>
+      <w:r>
+        <w:rPr>
+          <w:rFonts w:ascii="Agency FB" w:hAnsi="Agency FB"/>
+          <w:b/>
+          <w:bCs/>
+          <w:color w:val="042649"/>
+          <w:w w:val="150"/>
+          <w:sz w:val="32"/>
+          <w:szCs w:val="32"/>
+        </w:rPr>
+        <w:t>:</w:t>
       </w:r>
     </w:p>
     <w:p>
@@ -1392,8 +1510,6 @@
         </w:rPr>
         <w:t>Training Academy Overview</w:t>
       </w:r>
-      <w:bookmarkStart w:id="0" w:name="_GoBack"/>
-      <w:bookmarkEnd w:id="0"/>
     </w:p>
     <w:p>
       <w:pPr>
@@ -1516,6 +1632,20 @@
         </w:rPr>
         <w:t>Finish: Placement</w:t>
       </w:r>
+      <w:r>
+        <w:rPr>
+          <w:rFonts w:ascii="Agency FB" w:hAnsi="Agency FB"/>
+          <w:b/>
+          <w:bCs/>
+          <w:color w:val="042649"/>
+          <w:w w:val="150"/>
+          <w:sz w:val="32"/>
+          <w:szCs w:val="32"/>
+        </w:rPr>
+        <w:t>:</w:t>
+      </w:r>
+      <w:bookmarkStart w:id="0" w:name="_GoBack"/>
+      <w:bookmarkEnd w:id="0"/>
     </w:p>
     <w:p>
       <w:pPr>
@@ -1818,6 +1948,7 @@
         <w:rPr>
           <w:noProof/>
         </w:rPr>
+        <w:lastRenderedPageBreak/>
         <w:drawing>
           <wp:anchor distT="0" distB="0" distL="114300" distR="114300" simplePos="0" relativeHeight="251663360" behindDoc="0" locked="0" layoutInCell="1" allowOverlap="1" wp14:anchorId="1576561D" wp14:editId="270DB5AD">
             <wp:simplePos x="0" y="0"/>
@@ -3096,6 +3227,7 @@
         <w:rPr>
           <w:noProof/>
         </w:rPr>
+        <w:lastRenderedPageBreak/>
         <w:drawing>
           <wp:anchor distT="0" distB="0" distL="114300" distR="114300" simplePos="0" relativeHeight="251657215" behindDoc="0" locked="0" layoutInCell="1" allowOverlap="1" wp14:anchorId="52DF91DE" wp14:editId="4BE5E662">
             <wp:simplePos x="0" y="0"/>
@@ -3587,7 +3719,6 @@
                 <v:path gradientshapeok="t" o:connecttype="rect"/>
               </v:shapetype>
               <v:shape id="Text Box 11" o:spid="_x0000_s1026" type="#_x0000_t202" style="position:absolute;margin-left:-7.7pt;margin-top:36.3pt;width:270pt;height:226.5pt;z-index:251667456;visibility:visible;mso-wrap-style:square;mso-width-percent:0;mso-height-percent:0;mso-wrap-distance-left:9pt;mso-wrap-distance-top:0;mso-wrap-distance-right:9pt;mso-wrap-distance-bottom:0;mso-position-horizontal:absolute;mso-position-horizontal-relative:text;mso-position-vertical:absolute;mso-position-vertical-relative:text;mso-width-percent:0;mso-height-percent:0;mso-width-relative:margin;mso-height-relative:margin;v-text-anchor:top" o:gfxdata="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" filled="f" stroked="f" strokeweight=".5pt">
-                <v:fill o:detectmouseclick="t"/>
                 <v:textbox>
                   <w:txbxContent>
                     <w:p>
@@ -3676,25 +3807,7 @@
                           <w:sz w:val="21"/>
                           <w:szCs w:val="21"/>
                         </w:rPr>
-                        <w:t>2. Protect the United States against foreign</w:t>
-                      </w:r>
-                      <w:r>
-                        <w:rPr>
-                          <w:rFonts w:ascii="MuseoSans-300" w:hAnsi="MuseoSans-300" w:cs="MuseoSans-300"/>
-                          <w:color w:val="1A1A1A"/>
-                          <w:sz w:val="21"/>
-                          <w:szCs w:val="21"/>
-                        </w:rPr>
-                        <w:t xml:space="preserve"> </w:t>
-                      </w:r>
-                      <w:r>
-                        <w:rPr>
-                          <w:rFonts w:ascii="MuseoSans-300" w:hAnsi="MuseoSans-300" w:cs="MuseoSans-300"/>
-                          <w:color w:val="1A1A1A"/>
-                          <w:sz w:val="21"/>
-                          <w:szCs w:val="21"/>
-                        </w:rPr>
-                        <w:t>intelligence operations and espionage.</w:t>
+                        <w:t>2. Protect the United States against foreign intelligence operations and espionage.</w:t>
                       </w:r>
                     </w:p>
                     <w:p>
@@ -3717,25 +3830,7 @@
                           <w:sz w:val="21"/>
                           <w:szCs w:val="21"/>
                         </w:rPr>
-                        <w:t>3. Protect the United States against cyberattacks</w:t>
-                      </w:r>
-                      <w:r>
-                        <w:rPr>
-                          <w:rFonts w:ascii="MuseoSans-300" w:hAnsi="MuseoSans-300" w:cs="MuseoSans-300"/>
-                          <w:color w:val="1A1A1A"/>
-                          <w:sz w:val="21"/>
-                          <w:szCs w:val="21"/>
-                        </w:rPr>
-                        <w:t xml:space="preserve"> </w:t>
-                      </w:r>
-                      <w:r>
-                        <w:rPr>
-                          <w:rFonts w:ascii="MuseoSans-300" w:hAnsi="MuseoSans-300" w:cs="MuseoSans-300"/>
-                          <w:color w:val="1A1A1A"/>
-                          <w:sz w:val="21"/>
-                          <w:szCs w:val="21"/>
-                        </w:rPr>
-                        <w:t>and high-technology crimes.</w:t>
+                        <w:t>3. Protect the United States against cyberattacks and high-technology crimes.</w:t>
                       </w:r>
                     </w:p>
                     <w:p>
@@ -3804,25 +3899,7 @@
                           <w:sz w:val="21"/>
                           <w:szCs w:val="21"/>
                         </w:rPr>
-                        <w:t>6. Combat transnational/national criminal</w:t>
-                      </w:r>
-                      <w:r>
-                        <w:rPr>
-                          <w:rFonts w:ascii="MuseoSans-300" w:hAnsi="MuseoSans-300" w:cs="MuseoSans-300"/>
-                          <w:color w:val="1A1A1A"/>
-                          <w:sz w:val="21"/>
-                          <w:szCs w:val="21"/>
-                        </w:rPr>
-                        <w:t xml:space="preserve"> </w:t>
-                      </w:r>
-                      <w:r>
-                        <w:rPr>
-                          <w:rFonts w:ascii="MuseoSans-300" w:hAnsi="MuseoSans-300" w:cs="MuseoSans-300"/>
-                          <w:color w:val="1A1A1A"/>
-                          <w:sz w:val="21"/>
-                          <w:szCs w:val="21"/>
-                        </w:rPr>
-                        <w:t>organizations and enterprises.</w:t>
+                        <w:t>6. Combat transnational/national criminal organizations and enterprises.</w:t>
                       </w:r>
                     </w:p>
                     <w:p>
@@ -4263,7 +4340,6 @@
           <mc:Fallback>
             <w:pict>
               <v:shape w14:anchorId="2406B65D" id="Text Box 10" o:spid="_x0000_s1027" type="#_x0000_t202" style="position:absolute;margin-left:262.3pt;margin-top:36.3pt;width:262.5pt;height:226.5pt;z-index:251665408;visibility:visible;mso-wrap-style:square;mso-width-percent:0;mso-height-percent:0;mso-wrap-distance-left:9pt;mso-wrap-distance-top:0;mso-wrap-distance-right:9pt;mso-wrap-distance-bottom:0;mso-position-horizontal:absolute;mso-position-horizontal-relative:text;mso-position-vertical:absolute;mso-position-vertical-relative:text;mso-width-percent:0;mso-height-percent:0;mso-width-relative:margin;mso-height-relative:margin;v-text-anchor:top" o:gfxdata="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" filled="f" stroked="f" strokeweight=".5pt">
-                <v:fill o:detectmouseclick="t"/>
                 <v:textbox>
                   <w:txbxContent>
                     <w:p>
@@ -4521,43 +4597,7 @@
                           <w:sz w:val="21"/>
                           <w:szCs w:val="21"/>
                         </w:rPr>
-                        <w:t>» Accountability by accepting responsibility for our</w:t>
-                      </w:r>
-                      <w:r>
-                        <w:rPr>
-                          <w:rFonts w:ascii="MuseoSans-300" w:hAnsi="MuseoSans-300" w:cs="MuseoSans-300"/>
-                          <w:color w:val="1A1A1A"/>
-                          <w:sz w:val="21"/>
-                          <w:szCs w:val="21"/>
-                        </w:rPr>
-                        <w:t xml:space="preserve"> </w:t>
-                      </w:r>
-                      <w:r>
-                        <w:rPr>
-                          <w:rFonts w:ascii="MuseoSans-300" w:hAnsi="MuseoSans-300" w:cs="MuseoSans-300"/>
-                          <w:color w:val="1A1A1A"/>
-                          <w:sz w:val="21"/>
-                          <w:szCs w:val="21"/>
-                        </w:rPr>
-                        <w:t>actions and decisions, and the consequences of</w:t>
-                      </w:r>
-                      <w:r>
-                        <w:rPr>
-                          <w:rFonts w:ascii="MuseoSans-300" w:hAnsi="MuseoSans-300" w:cs="MuseoSans-300"/>
-                          <w:color w:val="1A1A1A"/>
-                          <w:sz w:val="21"/>
-                          <w:szCs w:val="21"/>
-                        </w:rPr>
-                        <w:t xml:space="preserve"> </w:t>
-                      </w:r>
-                      <w:r>
-                        <w:rPr>
-                          <w:rFonts w:ascii="MuseoSans-300" w:hAnsi="MuseoSans-300" w:cs="MuseoSans-300"/>
-                          <w:color w:val="1A1A1A"/>
-                          <w:sz w:val="21"/>
-                          <w:szCs w:val="21"/>
-                        </w:rPr>
-                        <w:t>our actions and decisions.</w:t>
+                        <w:t>» Accountability by accepting responsibility for our actions and decisions, and the consequences of our actions and decisions.</w:t>
                       </w:r>
                     </w:p>
                     <w:p>

</xml_diff>

<commit_message>
Add the start of 6-3
As well as changes to the title and contents and the README for 6-3.
</commit_message>
<xml_diff>
--- a/0 - Title and Contents.docx
+++ b/0 - Title and Contents.docx
@@ -1121,6 +1121,20 @@
         </w:rPr>
         <w:t>Events</w:t>
       </w:r>
+      <w:r>
+        <w:rPr>
+          <w:rFonts w:ascii="Agency FB" w:hAnsi="Agency FB"/>
+          <w:b/>
+          <w:bCs/>
+          <w:color w:val="042649"/>
+          <w:w w:val="150"/>
+          <w:sz w:val="32"/>
+          <w:szCs w:val="32"/>
+        </w:rPr>
+        <w:t xml:space="preserve"> and Scoring</w:t>
+      </w:r>
+      <w:bookmarkStart w:id="0" w:name="_GoBack"/>
+      <w:bookmarkEnd w:id="0"/>
     </w:p>
     <w:p>
       <w:pPr>
@@ -1644,8 +1658,6 @@
         </w:rPr>
         <w:t>:</w:t>
       </w:r>
-      <w:bookmarkStart w:id="0" w:name="_GoBack"/>
-      <w:bookmarkEnd w:id="0"/>
     </w:p>
     <w:p>
       <w:pPr>

</xml_diff>

<commit_message>
Update the Table of Contents and start 9-1
Update the README to reflect these changes and remove the old files.
</commit_message>
<xml_diff>
--- a/0 - Title and Contents.docx
+++ b/0 - Title and Contents.docx
@@ -1133,8 +1133,6 @@
         </w:rPr>
         <w:t xml:space="preserve"> and Scoring</w:t>
       </w:r>
-      <w:bookmarkStart w:id="0" w:name="_GoBack"/>
-      <w:bookmarkEnd w:id="0"/>
     </w:p>
     <w:p>
       <w:pPr>
@@ -1490,6 +1488,18 @@
           <w:sz w:val="32"/>
           <w:szCs w:val="32"/>
         </w:rPr>
+        <w:t xml:space="preserve">General </w:t>
+      </w:r>
+      <w:r>
+        <w:rPr>
+          <w:rFonts w:ascii="Agency FB" w:hAnsi="Agency FB"/>
+          <w:b/>
+          <w:bCs/>
+          <w:color w:val="042649"/>
+          <w:w w:val="150"/>
+          <w:sz w:val="32"/>
+          <w:szCs w:val="32"/>
+        </w:rPr>
         <w:t>Overview</w:t>
       </w:r>
     </w:p>
@@ -1693,17 +1703,37 @@
     </w:p>
     <w:p>
       <w:pPr>
+        <w:pStyle w:val="ListParagraph"/>
+        <w:numPr>
+          <w:ilvl w:val="0"/>
+          <w:numId w:val="1"/>
+        </w:numPr>
         <w:spacing w:afterLines="40" w:after="96" w:line="240" w:lineRule="auto"/>
-        <w:rPr>
-          <w:rFonts w:ascii="Agency FB" w:hAnsi="Agency FB"/>
-          <w:b/>
-          <w:bCs/>
-          <w:color w:val="042649"/>
-          <w:w w:val="150"/>
-          <w:sz w:val="32"/>
-          <w:szCs w:val="32"/>
-        </w:rPr>
-      </w:pPr>
+        <w:ind w:left="714" w:hanging="357"/>
+        <w:rPr>
+          <w:rFonts w:ascii="Agency FB" w:hAnsi="Agency FB"/>
+          <w:b/>
+          <w:bCs/>
+          <w:color w:val="042649"/>
+          <w:w w:val="150"/>
+          <w:sz w:val="32"/>
+          <w:szCs w:val="32"/>
+        </w:rPr>
+      </w:pPr>
+      <w:r>
+        <w:rPr>
+          <w:rFonts w:ascii="Agency FB" w:hAnsi="Agency FB"/>
+          <w:b/>
+          <w:bCs/>
+          <w:color w:val="042649"/>
+          <w:w w:val="150"/>
+          <w:sz w:val="32"/>
+          <w:szCs w:val="32"/>
+        </w:rPr>
+        <w:t>Special Agent Salary</w:t>
+      </w:r>
+      <w:bookmarkStart w:id="0" w:name="_GoBack"/>
+      <w:bookmarkEnd w:id="0"/>
     </w:p>
     <w:p>
       <w:pPr>
@@ -1956,11 +1986,24 @@
           <w:szCs w:val="32"/>
         </w:rPr>
       </w:pPr>
+    </w:p>
+    <w:p>
+      <w:pPr>
+        <w:spacing w:afterLines="40" w:after="96" w:line="240" w:lineRule="auto"/>
+        <w:rPr>
+          <w:rFonts w:ascii="Agency FB" w:hAnsi="Agency FB"/>
+          <w:b/>
+          <w:bCs/>
+          <w:color w:val="042649"/>
+          <w:w w:val="150"/>
+          <w:sz w:val="32"/>
+          <w:szCs w:val="32"/>
+        </w:rPr>
+      </w:pPr>
       <w:r>
         <w:rPr>
           <w:noProof/>
         </w:rPr>
-        <w:lastRenderedPageBreak/>
         <w:drawing>
           <wp:anchor distT="0" distB="0" distL="114300" distR="114300" simplePos="0" relativeHeight="251663360" behindDoc="0" locked="0" layoutInCell="1" allowOverlap="1" wp14:anchorId="1576561D" wp14:editId="270DB5AD">
             <wp:simplePos x="0" y="0"/>
@@ -3206,6 +3249,7 @@
           <w:sz w:val="21"/>
           <w:szCs w:val="21"/>
         </w:rPr>
+        <w:lastRenderedPageBreak/>
         <w:t>»</w:t>
       </w:r>
       <w:r>
@@ -3239,7 +3283,6 @@
         <w:rPr>
           <w:noProof/>
         </w:rPr>
-        <w:lastRenderedPageBreak/>
         <w:drawing>
           <wp:anchor distT="0" distB="0" distL="114300" distR="114300" simplePos="0" relativeHeight="251657215" behindDoc="0" locked="0" layoutInCell="1" allowOverlap="1" wp14:anchorId="52DF91DE" wp14:editId="4BE5E662">
             <wp:simplePos x="0" y="0"/>
@@ -5241,7 +5284,7 @@
       </w:pPr>
     </w:pPrDefault>
   </w:docDefaults>
-  <w:latentStyles w:defLockedState="0" w:defUIPriority="99" w:defSemiHidden="0" w:defUnhideWhenUsed="0" w:defQFormat="0" w:count="376">
+  <w:latentStyles w:defLockedState="0" w:defUIPriority="99" w:defSemiHidden="0" w:defUnhideWhenUsed="0" w:defQFormat="0" w:count="377">
     <w:lsdException w:name="Normal" w:uiPriority="0" w:qFormat="1"/>
     <w:lsdException w:name="heading 1" w:uiPriority="9" w:qFormat="1"/>
     <w:lsdException w:name="heading 2" w:semiHidden="1" w:uiPriority="9" w:unhideWhenUsed="1" w:qFormat="1"/>
@@ -5347,7 +5390,6 @@
     <w:lsdException w:name="HTML Sample" w:semiHidden="1" w:unhideWhenUsed="1"/>
     <w:lsdException w:name="HTML Typewriter" w:semiHidden="1" w:unhideWhenUsed="1"/>
     <w:lsdException w:name="HTML Variable" w:semiHidden="1" w:unhideWhenUsed="1"/>
-    <w:lsdException w:name="Normal Table" w:semiHidden="1" w:unhideWhenUsed="1"/>
     <w:lsdException w:name="annotation subject" w:semiHidden="1" w:unhideWhenUsed="1"/>
     <w:lsdException w:name="No List" w:semiHidden="1" w:unhideWhenUsed="1"/>
     <w:lsdException w:name="Outline List 1" w:semiHidden="1" w:unhideWhenUsed="1"/>
@@ -5394,10 +5436,8 @@
     <w:lsdException w:name="Table Subtle 2" w:semiHidden="1" w:unhideWhenUsed="1"/>
     <w:lsdException w:name="Table Web 1" w:semiHidden="1" w:unhideWhenUsed="1"/>
     <w:lsdException w:name="Table Web 2" w:semiHidden="1" w:unhideWhenUsed="1"/>
-    <w:lsdException w:name="Table Web 3" w:semiHidden="1" w:unhideWhenUsed="1"/>
     <w:lsdException w:name="Balloon Text" w:semiHidden="1" w:unhideWhenUsed="1"/>
     <w:lsdException w:name="Table Grid" w:uiPriority="39"/>
-    <w:lsdException w:name="Table Theme" w:semiHidden="1" w:unhideWhenUsed="1"/>
     <w:lsdException w:name="Placeholder Text" w:semiHidden="1"/>
     <w:lsdException w:name="No Spacing" w:uiPriority="1" w:qFormat="1"/>
     <w:lsdException w:name="Light Shading" w:uiPriority="60"/>
@@ -5618,6 +5658,7 @@
     <w:lsdException w:name="Hashtag" w:semiHidden="1" w:unhideWhenUsed="1"/>
     <w:lsdException w:name="Unresolved Mention" w:semiHidden="1" w:unhideWhenUsed="1"/>
     <w:lsdException w:name="Smart Link" w:semiHidden="1" w:unhideWhenUsed="1"/>
+    <w:lsdException w:name="Smart Link Error" w:semiHidden="1" w:unhideWhenUsed="1"/>
   </w:latentStyles>
   <w:style w:type="paragraph" w:default="1" w:styleId="Normal">
     <w:name w:val="Normal"/>

</xml_diff>